<commit_message>
Hack 1 tutorial hardware part
</commit_message>
<xml_diff>
--- a/Hack 1 tutorial.docx
+++ b/Hack 1 tutorial.docx
@@ -5,26 +5,24 @@
     <w:p>
       <w:pPr>
         <w:rPr>
-          <w:lang w:val="en-US"/>
-        </w:rPr>
-      </w:pPr>
-      <w:bookmarkStart w:id="0" w:name="_GoBack"/>
-      <w:bookmarkEnd w:id="0"/>
-      <w:r>
-        <w:rPr>
-          <w:lang w:val="en-US"/>
-        </w:rPr>
-        <w:t>Hack 1:</w:t>
-      </w:r>
-      <w:r>
-        <w:rPr>
-          <w:lang w:val="en-US"/>
-        </w:rPr>
-        <w:t xml:space="preserve"> </w:t>
+          <w:b/>
+          <w:sz w:val="32"/>
+          <w:lang w:val="en-US"/>
+        </w:rPr>
+      </w:pPr>
+      <w:r>
+        <w:rPr>
+          <w:b/>
+          <w:sz w:val="32"/>
+          <w:lang w:val="en-US"/>
+        </w:rPr>
+        <w:t xml:space="preserve">Hack 1: </w:t>
       </w:r>
       <w:proofErr w:type="spellStart"/>
       <w:r>
         <w:rPr>
+          <w:b/>
+          <w:sz w:val="32"/>
           <w:lang w:val="en-US"/>
         </w:rPr>
         <w:t>SoilGuru</w:t>
@@ -32,6 +30,8 @@
       <w:proofErr w:type="spellEnd"/>
       <w:r>
         <w:rPr>
+          <w:b/>
+          <w:sz w:val="32"/>
           <w:lang w:val="en-US"/>
         </w:rPr>
         <w:t xml:space="preserve"> Tutorial</w:t>
@@ -59,7 +59,7 @@
         <w:rPr>
           <w:lang w:val="en-US"/>
         </w:rPr>
-        <w:t xml:space="preserve"> humidity and plots them in a graph.</w:t>
+        <w:t xml:space="preserve"> humidity and plot in a graph on a webserver.</w:t>
       </w:r>
     </w:p>
     <w:p>
@@ -103,49 +103,263 @@
         <w:t xml:space="preserve"> than is connected to the computer which runs a Python script. The script reads them and outputs the measurements in a graph.</w:t>
       </w:r>
     </w:p>
-    <w:p>
-      <w:pPr>
-        <w:rPr>
-          <w:lang w:val="en-US"/>
-        </w:rPr>
-      </w:pPr>
-      <w:r>
-        <w:rPr>
-          <w:lang w:val="en-US"/>
-        </w:rPr>
-        <w:t>Tutorial:</w:t>
-      </w:r>
-    </w:p>
-    <w:p>
-      <w:pPr>
-        <w:rPr>
-          <w:lang w:val="en-US"/>
-        </w:rPr>
-      </w:pPr>
-      <w:r>
-        <w:rPr>
-          <w:lang w:val="en-US"/>
-        </w:rPr>
-        <w:t>Hardware</w:t>
-      </w:r>
-      <w:r>
-        <w:rPr>
-          <w:lang w:val="en-US"/>
-        </w:rPr>
-        <w:t>:</w:t>
-      </w:r>
-    </w:p>
-    <w:p>
-      <w:pPr>
-        <w:rPr>
-          <w:lang w:val="en-US"/>
-        </w:rPr>
-      </w:pPr>
-      <w:r>
-        <w:rPr>
-          <w:lang w:val="en-US"/>
-        </w:rPr>
-        <w:t>Soil humidity sensor:</w:t>
+    <w:tbl>
+      <w:tblPr>
+        <w:tblStyle w:val="TableGrid"/>
+        <w:tblW w:w="0" w:type="auto"/>
+        <w:tblLook w:val="04A0" w:firstRow="1" w:lastRow="0" w:firstColumn="1" w:lastColumn="0" w:noHBand="0" w:noVBand="1"/>
+      </w:tblPr>
+      <w:tblGrid>
+        <w:gridCol w:w="3070"/>
+        <w:gridCol w:w="3071"/>
+        <w:gridCol w:w="3071"/>
+      </w:tblGrid>
+      <w:tr>
+        <w:tc>
+          <w:tcPr>
+            <w:tcW w:w="3070" w:type="dxa"/>
+          </w:tcPr>
+          <w:p>
+            <w:pPr>
+              <w:rPr>
+                <w:lang w:val="en-US"/>
+              </w:rPr>
+            </w:pPr>
+            <w:proofErr w:type="spellStart"/>
+            <w:r>
+              <w:rPr>
+                <w:lang w:val="en-US"/>
+              </w:rPr>
+              <w:t>Arduino</w:t>
+            </w:r>
+            <w:proofErr w:type="spellEnd"/>
+            <w:r>
+              <w:rPr>
+                <w:lang w:val="en-US"/>
+              </w:rPr>
+              <w:t xml:space="preserve"> IDE</w:t>
+            </w:r>
+          </w:p>
+          <w:p>
+            <w:pPr>
+              <w:rPr>
+                <w:lang w:val="en-US"/>
+              </w:rPr>
+            </w:pPr>
+            <w:r>
+              <w:rPr>
+                <w:lang w:val="en-US"/>
+              </w:rPr>
+              <w:t>-simple sketch to loop and read Analog PIN (A1) 0 – 1023</w:t>
+            </w:r>
+          </w:p>
+          <w:p>
+            <w:pPr>
+              <w:rPr>
+                <w:lang w:val="en-US"/>
+              </w:rPr>
+            </w:pPr>
+            <w:r>
+              <w:rPr>
+                <w:lang w:val="en-US"/>
+              </w:rPr>
+              <w:t>-serial write sensor value</w:t>
+            </w:r>
+          </w:p>
+        </w:tc>
+        <w:tc>
+          <w:tcPr>
+            <w:tcW w:w="3071" w:type="dxa"/>
+          </w:tcPr>
+          <w:p>
+            <w:pPr>
+              <w:rPr>
+                <w:lang w:val="en-US"/>
+              </w:rPr>
+            </w:pPr>
+            <w:r>
+              <w:rPr>
+                <w:lang w:val="en-US"/>
+              </w:rPr>
+              <w:t>Python script</w:t>
+            </w:r>
+          </w:p>
+          <w:p>
+            <w:pPr>
+              <w:rPr>
+                <w:lang w:val="en-US"/>
+              </w:rPr>
+            </w:pPr>
+            <w:r>
+              <w:rPr>
+                <w:lang w:val="en-US"/>
+              </w:rPr>
+              <w:t xml:space="preserve">-fetch analog data from </w:t>
+            </w:r>
+            <w:proofErr w:type="spellStart"/>
+            <w:r>
+              <w:rPr>
+                <w:lang w:val="en-US"/>
+              </w:rPr>
+              <w:t>Arduino</w:t>
+            </w:r>
+            <w:proofErr w:type="spellEnd"/>
+          </w:p>
+          <w:p>
+            <w:pPr>
+              <w:rPr>
+                <w:lang w:val="en-US"/>
+              </w:rPr>
+            </w:pPr>
+            <w:r>
+              <w:rPr>
+                <w:lang w:val="en-US"/>
+              </w:rPr>
+              <w:t>-process data</w:t>
+            </w:r>
+          </w:p>
+        </w:tc>
+        <w:tc>
+          <w:tcPr>
+            <w:tcW w:w="3071" w:type="dxa"/>
+          </w:tcPr>
+          <w:p>
+            <w:pPr>
+              <w:rPr>
+                <w:lang w:val="en-US"/>
+              </w:rPr>
+            </w:pPr>
+            <w:r>
+              <w:rPr>
+                <w:lang w:val="en-US"/>
+              </w:rPr>
+              <w:t>Webserver (</w:t>
+            </w:r>
+            <w:proofErr w:type="spellStart"/>
+            <w:r>
+              <w:rPr>
+                <w:lang w:val="en-US"/>
+              </w:rPr>
+              <w:t>Django</w:t>
+            </w:r>
+            <w:proofErr w:type="spellEnd"/>
+            <w:r>
+              <w:rPr>
+                <w:lang w:val="en-US"/>
+              </w:rPr>
+              <w:t xml:space="preserve">, </w:t>
+            </w:r>
+            <w:proofErr w:type="spellStart"/>
+            <w:r>
+              <w:rPr>
+                <w:lang w:val="en-US"/>
+              </w:rPr>
+              <w:t>Ror</w:t>
+            </w:r>
+            <w:proofErr w:type="spellEnd"/>
+            <w:r>
+              <w:rPr>
+                <w:lang w:val="en-US"/>
+              </w:rPr>
+              <w:t>)</w:t>
+            </w:r>
+          </w:p>
+          <w:p>
+            <w:pPr>
+              <w:rPr>
+                <w:lang w:val="en-US"/>
+              </w:rPr>
+            </w:pPr>
+            <w:r>
+              <w:rPr>
+                <w:lang w:val="en-US"/>
+              </w:rPr>
+              <w:t>-import processed data</w:t>
+            </w:r>
+          </w:p>
+          <w:p>
+            <w:pPr>
+              <w:rPr>
+                <w:lang w:val="en-US"/>
+              </w:rPr>
+            </w:pPr>
+            <w:r>
+              <w:rPr>
+                <w:lang w:val="en-US"/>
+              </w:rPr>
+              <w:t>Push data visualization to graph</w:t>
+            </w:r>
+          </w:p>
+        </w:tc>
+      </w:tr>
+    </w:tbl>
+    <w:p>
+      <w:pPr>
+        <w:rPr>
+          <w:lang w:val="en-US"/>
+        </w:rPr>
+      </w:pPr>
+    </w:p>
+    <w:p>
+      <w:pPr>
+        <w:rPr>
+          <w:b/>
+          <w:sz w:val="28"/>
+          <w:lang w:val="en-US"/>
+        </w:rPr>
+      </w:pPr>
+      <w:r>
+        <w:rPr>
+          <w:b/>
+          <w:sz w:val="28"/>
+          <w:lang w:val="en-US"/>
+        </w:rPr>
+        <w:t>Hardware tutorial</w:t>
+      </w:r>
+    </w:p>
+    <w:p>
+      <w:pPr>
+        <w:pStyle w:val="ListParagraph"/>
+        <w:numPr>
+          <w:ilvl w:val="0"/>
+          <w:numId w:val="1"/>
+        </w:numPr>
+        <w:rPr>
+          <w:lang w:val="en-US"/>
+        </w:rPr>
+      </w:pPr>
+      <w:r>
+        <w:rPr>
+          <w:lang w:val="en-US"/>
+        </w:rPr>
+        <w:t>Make the soil humidity sensor:</w:t>
+      </w:r>
+    </w:p>
+    <w:p>
+      <w:pPr>
+        <w:rPr>
+          <w:lang w:val="en-US"/>
+        </w:rPr>
+      </w:pPr>
+      <w:r>
+        <w:rPr>
+          <w:lang w:val="en-US"/>
+        </w:rPr>
+        <w:t xml:space="preserve">Needed: two nails, wire, </w:t>
+      </w:r>
+      <w:proofErr w:type="gramStart"/>
+      <w:r>
+        <w:rPr>
+          <w:lang w:val="en-US"/>
+        </w:rPr>
+        <w:t>solder,</w:t>
+      </w:r>
+      <w:proofErr w:type="gramEnd"/>
+      <w:r>
+        <w:rPr>
+          <w:lang w:val="en-US"/>
+        </w:rPr>
+        <w:t xml:space="preserve"> 10kOhm, resistor and tools to get the job done.</w:t>
       </w:r>
     </w:p>
     <w:p>
@@ -159,21 +373,19 @@
         <w:rPr>
           <w:lang w:val="en-US"/>
         </w:rPr>
-        <w:t xml:space="preserve">    Cut 2 pieces of wire, each 2’ long, and strip 1/2</w:t>
-      </w:r>
-      <w:proofErr w:type="gramStart"/>
-      <w:r>
-        <w:rPr>
-          <w:lang w:val="en-US"/>
-        </w:rPr>
-        <w:t>“ off</w:t>
-      </w:r>
-      <w:proofErr w:type="gramEnd"/>
-      <w:r>
-        <w:rPr>
-          <w:lang w:val="en-US"/>
-        </w:rPr>
-        <w:t xml:space="preserve"> the ends.</w:t>
+        <w:t xml:space="preserve">    Cut 2 pieces of w</w:t>
+      </w:r>
+      <w:r>
+        <w:rPr>
+          <w:lang w:val="en-US"/>
+        </w:rPr>
+        <w:t xml:space="preserve">ire, each 2’ long, and strip </w:t>
+      </w:r>
+      <w:r>
+        <w:rPr>
+          <w:lang w:val="en-US"/>
+        </w:rPr>
+        <w:t>off the ends.</w:t>
       </w:r>
     </w:p>
     <w:p>
@@ -206,29 +418,13 @@
     </w:p>
     <w:p>
       <w:pPr>
-        <w:pStyle w:val="NoSpacing"/>
-        <w:rPr>
-          <w:lang w:val="en-US"/>
-        </w:rPr>
-      </w:pPr>
-    </w:p>
-    <w:p>
-      <w:pPr>
-        <w:pStyle w:val="NoSpacing"/>
-        <w:rPr>
-          <w:lang w:val="en-US"/>
-        </w:rPr>
-      </w:pPr>
-      <w:r>
-        <w:rPr>
-          <w:lang w:val="en-US"/>
-        </w:rPr>
-        <w:t>Connect the sensor indicated in the picture below:</w:t>
-      </w:r>
-    </w:p>
-    <w:p>
-      <w:pPr>
-        <w:pStyle w:val="NoSpacing"/>
+        <w:rPr>
+          <w:lang w:val="en-US"/>
+        </w:rPr>
+      </w:pPr>
+    </w:p>
+    <w:p>
+      <w:pPr>
         <w:rPr>
           <w:lang w:val="en-US"/>
         </w:rPr>
@@ -239,10 +435,10 @@
           <w:lang w:eastAsia="nl-NL"/>
         </w:rPr>
         <w:drawing>
-          <wp:inline distT="0" distB="0" distL="0" distR="0">
-            <wp:extent cx="1693545" cy="1781175"/>
-            <wp:effectExtent l="0" t="0" r="1905" b="9525"/>
-            <wp:docPr id="1" name="Picture 1"/>
+          <wp:inline distT="0" distB="0" distL="0" distR="0" wp14:anchorId="7124AB10" wp14:editId="26C379A1">
+            <wp:extent cx="5760720" cy="2482850"/>
+            <wp:effectExtent l="0" t="0" r="0" b="0"/>
+            <wp:docPr id="2" name="Picture 2"/>
             <wp:cNvGraphicFramePr>
               <a:graphicFrameLocks xmlns:a="http://schemas.openxmlformats.org/drawingml/2006/main" noChangeAspect="1"/>
             </wp:cNvGraphicFramePr>
@@ -250,36 +446,29 @@
               <a:graphicData uri="http://schemas.openxmlformats.org/drawingml/2006/picture">
                 <pic:pic xmlns:pic="http://schemas.openxmlformats.org/drawingml/2006/picture">
                   <pic:nvPicPr>
-                    <pic:cNvPr id="0" name="Picture 1"/>
-                    <pic:cNvPicPr>
-                      <a:picLocks noChangeAspect="1" noChangeArrowheads="1"/>
-                    </pic:cNvPicPr>
+                    <pic:cNvPr id="0" name="HardwareSetup.png"/>
+                    <pic:cNvPicPr/>
                   </pic:nvPicPr>
                   <pic:blipFill>
-                    <a:blip r:embed="rId5">
+                    <a:blip r:embed="rId6" cstate="print">
                       <a:extLst>
                         <a:ext uri="{28A0092B-C50C-407E-A947-70E740481C1C}">
                           <a14:useLocalDpi xmlns:a14="http://schemas.microsoft.com/office/drawing/2010/main" val="0"/>
                         </a:ext>
                       </a:extLst>
                     </a:blip>
-                    <a:srcRect/>
                     <a:stretch>
                       <a:fillRect/>
                     </a:stretch>
                   </pic:blipFill>
-                  <pic:spPr bwMode="auto">
+                  <pic:spPr>
                     <a:xfrm>
                       <a:off x="0" y="0"/>
-                      <a:ext cx="1693545" cy="1781175"/>
+                      <a:ext cx="5760720" cy="2482850"/>
                     </a:xfrm>
                     <a:prstGeom prst="rect">
                       <a:avLst/>
                     </a:prstGeom>
-                    <a:noFill/>
-                    <a:ln>
-                      <a:noFill/>
-                    </a:ln>
                   </pic:spPr>
                 </pic:pic>
               </a:graphicData>
@@ -287,9 +476,78 @@
           </wp:inline>
         </w:drawing>
       </w:r>
-    </w:p>
-    <w:p>
-      <w:pPr>
+      <w:bookmarkStart w:id="0" w:name="_GoBack"/>
+      <w:bookmarkEnd w:id="0"/>
+    </w:p>
+    <w:p>
+      <w:pPr>
+        <w:pStyle w:val="NoSpacing"/>
+        <w:rPr>
+          <w:lang w:val="en-US"/>
+        </w:rPr>
+      </w:pPr>
+    </w:p>
+    <w:p>
+      <w:pPr>
+        <w:pStyle w:val="NoSpacing"/>
+        <w:numPr>
+          <w:ilvl w:val="0"/>
+          <w:numId w:val="1"/>
+        </w:numPr>
+        <w:rPr>
+          <w:lang w:val="en-US"/>
+        </w:rPr>
+      </w:pPr>
+      <w:r>
+        <w:rPr>
+          <w:lang w:val="en-US"/>
+        </w:rPr>
+        <w:t xml:space="preserve">Connect the sensor (on a breadboard) with a 10KOhm resistor or solder the resistor to the two wires. Make sure to do this closer to the side of the </w:t>
+      </w:r>
+      <w:proofErr w:type="spellStart"/>
+      <w:r>
+        <w:rPr>
+          <w:lang w:val="en-US"/>
+        </w:rPr>
+        <w:t>arduino</w:t>
+      </w:r>
+      <w:proofErr w:type="spellEnd"/>
+      <w:r>
+        <w:rPr>
+          <w:lang w:val="en-US"/>
+        </w:rPr>
+        <w:t xml:space="preserve"> than is shown in the picture, </w:t>
+      </w:r>
+      <w:proofErr w:type="spellStart"/>
+      <w:r>
+        <w:rPr>
+          <w:lang w:val="en-US"/>
+        </w:rPr>
+        <w:t>becuase</w:t>
+      </w:r>
+      <w:proofErr w:type="spellEnd"/>
+      <w:r>
+        <w:rPr>
+          <w:lang w:val="en-US"/>
+        </w:rPr>
+        <w:t xml:space="preserve"> you do not want to stick the resistor in the soil.</w:t>
+      </w:r>
+    </w:p>
+    <w:p>
+      <w:pPr>
+        <w:pStyle w:val="NoSpacing"/>
+        <w:rPr>
+          <w:lang w:val="en-US"/>
+        </w:rPr>
+      </w:pPr>
+    </w:p>
+    <w:p>
+      <w:pPr>
+        <w:pStyle w:val="ListParagraph"/>
+        <w:numPr>
+          <w:ilvl w:val="0"/>
+          <w:numId w:val="1"/>
+        </w:numPr>
         <w:rPr>
           <w:lang w:val="en-US"/>
         </w:rPr>
@@ -337,9 +595,11 @@
       </w:pPr>
       <w:r>
         <w:rPr>
-          <w:lang w:val="en-US"/>
-        </w:rPr>
-        <w:t>Software:</w:t>
+          <w:b/>
+          <w:sz w:val="28"/>
+          <w:lang w:val="en-US"/>
+        </w:rPr>
+        <w:t>Software tutorial</w:t>
       </w:r>
     </w:p>
     <w:p>
@@ -395,6 +655,7 @@
         <w:rPr>
           <w:lang w:val="en-US"/>
         </w:rPr>
+        <w:lastRenderedPageBreak/>
         <w:t xml:space="preserve">Computer: open Python and install </w:t>
       </w:r>
       <w:proofErr w:type="spellStart"/>
@@ -415,7 +676,31 @@
         <w:rPr>
           <w:lang w:val="en-US"/>
         </w:rPr>
-        <w:t xml:space="preserve">the program which communicates with the </w:t>
+        <w:t xml:space="preserve">the program </w:t>
+      </w:r>
+      <w:r>
+        <w:rPr>
+          <w:lang w:val="en-US"/>
+        </w:rPr>
+        <w:softHyphen/>
+      </w:r>
+      <w:r>
+        <w:rPr>
+          <w:lang w:val="en-US"/>
+        </w:rPr>
+        <w:softHyphen/>
+      </w:r>
+      <w:r>
+        <w:rPr>
+          <w:lang w:val="en-US"/>
+        </w:rPr>
+        <w:softHyphen/>
+      </w:r>
+      <w:r>
+        <w:rPr>
+          <w:lang w:val="en-US"/>
+        </w:rPr>
+        <w:t xml:space="preserve">which communicates with the </w:t>
       </w:r>
       <w:proofErr w:type="spellStart"/>
       <w:r>
@@ -435,11 +720,27 @@
     <w:p>
       <w:pPr>
         <w:rPr>
-          <w:lang w:val="en-US"/>
-        </w:rPr>
-      </w:pPr>
-      <w:r>
-        <w:rPr>
+          <w:highlight w:val="yellow"/>
+          <w:lang w:val="en-US"/>
+        </w:rPr>
+      </w:pPr>
+      <w:r>
+        <w:rPr>
+          <w:highlight w:val="yellow"/>
+          <w:lang w:val="en-US"/>
+        </w:rPr>
+        <w:t>More….</w:t>
+      </w:r>
+    </w:p>
+    <w:p>
+      <w:pPr>
+        <w:rPr>
+          <w:lang w:val="en-US"/>
+        </w:rPr>
+      </w:pPr>
+      <w:r>
+        <w:rPr>
+          <w:highlight w:val="yellow"/>
           <w:lang w:val="en-US"/>
         </w:rPr>
         <w:t>….</w:t>
@@ -474,6 +775,103 @@
     </w:sectPr>
   </w:body>
 </w:document>
+</file>
+
+<file path=word/numbering.xml><?xml version="1.0" encoding="utf-8"?>
+<w:numbering xmlns:wpc="http://schemas.microsoft.com/office/word/2010/wordprocessingCanvas" xmlns:mc="http://schemas.openxmlformats.org/markup-compatibility/2006" xmlns:o="urn:schemas-microsoft-com:office:office" xmlns:r="http://schemas.openxmlformats.org/officeDocument/2006/relationships" xmlns:m="http://schemas.openxmlformats.org/officeDocument/2006/math" xmlns:v="urn:schemas-microsoft-com:vml" xmlns:wp14="http://schemas.microsoft.com/office/word/2010/wordprocessingDrawing" xmlns:wp="http://schemas.openxmlformats.org/drawingml/2006/wordprocessingDrawing" xmlns:w10="urn:schemas-microsoft-com:office:word" xmlns:w="http://schemas.openxmlformats.org/wordprocessingml/2006/main" xmlns:w14="http://schemas.microsoft.com/office/word/2010/wordml" xmlns:wpg="http://schemas.microsoft.com/office/word/2010/wordprocessingGroup" xmlns:wpi="http://schemas.microsoft.com/office/word/2010/wordprocessingInk" xmlns:wne="http://schemas.microsoft.com/office/word/2006/wordml" xmlns:wps="http://schemas.microsoft.com/office/word/2010/wordprocessingShape" mc:Ignorable="w14 wp14">
+  <w:abstractNum w:abstractNumId="0">
+    <w:nsid w:val="6B9B57AB"/>
+    <w:multiLevelType w:val="hybridMultilevel"/>
+    <w:tmpl w:val="C40A6DD2"/>
+    <w:lvl w:ilvl="0" w:tplc="04130011">
+      <w:start w:val="1"/>
+      <w:numFmt w:val="decimal"/>
+      <w:lvlText w:val="%1)"/>
+      <w:lvlJc w:val="left"/>
+      <w:pPr>
+        <w:ind w:left="720" w:hanging="360"/>
+      </w:pPr>
+      <w:rPr>
+        <w:rFonts w:hint="default"/>
+      </w:rPr>
+    </w:lvl>
+    <w:lvl w:ilvl="1" w:tplc="04130019" w:tentative="1">
+      <w:start w:val="1"/>
+      <w:numFmt w:val="lowerLetter"/>
+      <w:lvlText w:val="%2."/>
+      <w:lvlJc w:val="left"/>
+      <w:pPr>
+        <w:ind w:left="1440" w:hanging="360"/>
+      </w:pPr>
+    </w:lvl>
+    <w:lvl w:ilvl="2" w:tplc="0413001B" w:tentative="1">
+      <w:start w:val="1"/>
+      <w:numFmt w:val="lowerRoman"/>
+      <w:lvlText w:val="%3."/>
+      <w:lvlJc w:val="right"/>
+      <w:pPr>
+        <w:ind w:left="2160" w:hanging="180"/>
+      </w:pPr>
+    </w:lvl>
+    <w:lvl w:ilvl="3" w:tplc="0413000F" w:tentative="1">
+      <w:start w:val="1"/>
+      <w:numFmt w:val="decimal"/>
+      <w:lvlText w:val="%4."/>
+      <w:lvlJc w:val="left"/>
+      <w:pPr>
+        <w:ind w:left="2880" w:hanging="360"/>
+      </w:pPr>
+    </w:lvl>
+    <w:lvl w:ilvl="4" w:tplc="04130019" w:tentative="1">
+      <w:start w:val="1"/>
+      <w:numFmt w:val="lowerLetter"/>
+      <w:lvlText w:val="%5."/>
+      <w:lvlJc w:val="left"/>
+      <w:pPr>
+        <w:ind w:left="3600" w:hanging="360"/>
+      </w:pPr>
+    </w:lvl>
+    <w:lvl w:ilvl="5" w:tplc="0413001B" w:tentative="1">
+      <w:start w:val="1"/>
+      <w:numFmt w:val="lowerRoman"/>
+      <w:lvlText w:val="%6."/>
+      <w:lvlJc w:val="right"/>
+      <w:pPr>
+        <w:ind w:left="4320" w:hanging="180"/>
+      </w:pPr>
+    </w:lvl>
+    <w:lvl w:ilvl="6" w:tplc="0413000F" w:tentative="1">
+      <w:start w:val="1"/>
+      <w:numFmt w:val="decimal"/>
+      <w:lvlText w:val="%7."/>
+      <w:lvlJc w:val="left"/>
+      <w:pPr>
+        <w:ind w:left="5040" w:hanging="360"/>
+      </w:pPr>
+    </w:lvl>
+    <w:lvl w:ilvl="7" w:tplc="04130019" w:tentative="1">
+      <w:start w:val="1"/>
+      <w:numFmt w:val="lowerLetter"/>
+      <w:lvlText w:val="%8."/>
+      <w:lvlJc w:val="left"/>
+      <w:pPr>
+        <w:ind w:left="5760" w:hanging="360"/>
+      </w:pPr>
+    </w:lvl>
+    <w:lvl w:ilvl="8" w:tplc="0413001B" w:tentative="1">
+      <w:start w:val="1"/>
+      <w:numFmt w:val="lowerRoman"/>
+      <w:lvlText w:val="%9."/>
+      <w:lvlJc w:val="right"/>
+      <w:pPr>
+        <w:ind w:left="6480" w:hanging="180"/>
+      </w:pPr>
+    </w:lvl>
+  </w:abstractNum>
+  <w:num w:numId="1">
+    <w:abstractNumId w:val="0"/>
+  </w:num>
+</w:numbering>
 </file>
 
 <file path=word/styles.xml><?xml version="1.0" encoding="utf-8"?>
@@ -702,6 +1100,43 @@
       <w:szCs w:val="16"/>
     </w:rPr>
   </w:style>
+  <w:style w:type="paragraph" w:styleId="ListParagraph">
+    <w:name w:val="List Paragraph"/>
+    <w:basedOn w:val="Normal"/>
+    <w:uiPriority w:val="34"/>
+    <w:qFormat/>
+    <w:rsid w:val="00D36308"/>
+    <w:pPr>
+      <w:ind w:left="720"/>
+      <w:contextualSpacing/>
+    </w:pPr>
+  </w:style>
+  <w:style w:type="table" w:styleId="TableGrid">
+    <w:name w:val="Table Grid"/>
+    <w:basedOn w:val="TableNormal"/>
+    <w:uiPriority w:val="59"/>
+    <w:rsid w:val="00D36308"/>
+    <w:pPr>
+      <w:spacing w:after="0" w:line="240" w:lineRule="auto"/>
+    </w:pPr>
+    <w:tblPr>
+      <w:tblInd w:w="0" w:type="dxa"/>
+      <w:tblBorders>
+        <w:top w:val="single" w:sz="4" w:space="0" w:color="auto"/>
+        <w:left w:val="single" w:sz="4" w:space="0" w:color="auto"/>
+        <w:bottom w:val="single" w:sz="4" w:space="0" w:color="auto"/>
+        <w:right w:val="single" w:sz="4" w:space="0" w:color="auto"/>
+        <w:insideH w:val="single" w:sz="4" w:space="0" w:color="auto"/>
+        <w:insideV w:val="single" w:sz="4" w:space="0" w:color="auto"/>
+      </w:tblBorders>
+      <w:tblCellMar>
+        <w:top w:w="0" w:type="dxa"/>
+        <w:left w:w="108" w:type="dxa"/>
+        <w:bottom w:w="0" w:type="dxa"/>
+        <w:right w:w="108" w:type="dxa"/>
+      </w:tblCellMar>
+    </w:tblPr>
+  </w:style>
 </w:styles>
 </file>
 
@@ -930,6 +1365,43 @@
       <w:sz w:val="16"/>
       <w:szCs w:val="16"/>
     </w:rPr>
+  </w:style>
+  <w:style w:type="paragraph" w:styleId="ListParagraph">
+    <w:name w:val="List Paragraph"/>
+    <w:basedOn w:val="Normal"/>
+    <w:uiPriority w:val="34"/>
+    <w:qFormat/>
+    <w:rsid w:val="00D36308"/>
+    <w:pPr>
+      <w:ind w:left="720"/>
+      <w:contextualSpacing/>
+    </w:pPr>
+  </w:style>
+  <w:style w:type="table" w:styleId="TableGrid">
+    <w:name w:val="Table Grid"/>
+    <w:basedOn w:val="TableNormal"/>
+    <w:uiPriority w:val="59"/>
+    <w:rsid w:val="00D36308"/>
+    <w:pPr>
+      <w:spacing w:after="0" w:line="240" w:lineRule="auto"/>
+    </w:pPr>
+    <w:tblPr>
+      <w:tblInd w:w="0" w:type="dxa"/>
+      <w:tblBorders>
+        <w:top w:val="single" w:sz="4" w:space="0" w:color="auto"/>
+        <w:left w:val="single" w:sz="4" w:space="0" w:color="auto"/>
+        <w:bottom w:val="single" w:sz="4" w:space="0" w:color="auto"/>
+        <w:right w:val="single" w:sz="4" w:space="0" w:color="auto"/>
+        <w:insideH w:val="single" w:sz="4" w:space="0" w:color="auto"/>
+        <w:insideV w:val="single" w:sz="4" w:space="0" w:color="auto"/>
+      </w:tblBorders>
+      <w:tblCellMar>
+        <w:top w:w="0" w:type="dxa"/>
+        <w:left w:w="108" w:type="dxa"/>
+        <w:bottom w:w="0" w:type="dxa"/>
+        <w:right w:w="108" w:type="dxa"/>
+      </w:tblCellMar>
+    </w:tblPr>
   </w:style>
 </w:styles>
 </file>

</xml_diff>